<commit_message>
updated db with counter of failed attempts in user table
</commit_message>
<xml_diff>
--- a/Deliverables/Relations.docx
+++ b/Deliverables/Relations.docx
@@ -1,6 +1,6 @@
 
 <file path=word/document.xml><?xml version="1.0" encoding="utf-8"?>
-<w:document xmlns:wpc="http://schemas.microsoft.com/office/word/2010/wordprocessingCanvas" xmlns:cx="http://schemas.microsoft.com/office/drawing/2014/chartex" xmlns:cx1="http://schemas.microsoft.com/office/drawing/2015/9/8/chartex" xmlns:cx2="http://schemas.microsoft.com/office/drawing/2015/10/21/chartex" xmlns:cx3="http://schemas.microsoft.com/office/drawing/2016/5/9/chartex" xmlns:cx4="http://schemas.microsoft.com/office/drawing/2016/5/10/chartex" xmlns:cx5="http://schemas.microsoft.com/office/drawing/2016/5/11/chartex" xmlns:cx6="http://schemas.microsoft.com/office/drawing/2016/5/12/chartex" xmlns:cx7="http://schemas.microsoft.com/office/drawing/2016/5/13/chartex" xmlns:cx8="http://schemas.microsoft.com/office/drawing/2016/5/14/chartex" xmlns:mc="http://schemas.openxmlformats.org/markup-compatibility/2006" xmlns:aink="http://schemas.microsoft.com/office/drawing/2016/ink" xmlns:am3d="http://schemas.microsoft.com/office/drawing/2017/model3d" xmlns:o="urn:schemas-microsoft-com:office:office" xmlns:r="http://schemas.openxmlformats.org/officeDocument/2006/relationships" xmlns:m="http://schemas.openxmlformats.org/officeDocument/2006/math" xmlns:v="urn:schemas-microsoft-com:vml" xmlns:wp14="http://schemas.microsoft.com/office/word/2010/wordprocessingDrawing" xmlns:wp="http://schemas.openxmlformats.org/drawingml/2006/wordprocessingDrawing" xmlns:w10="urn:schemas-microsoft-com:office:word" xmlns:w="http://schemas.openxmlformats.org/wordprocessingml/2006/main" xmlns:w14="http://schemas.microsoft.com/office/word/2010/wordml" xmlns:w15="http://schemas.microsoft.com/office/word/2012/wordml" xmlns:w16cex="http://schemas.microsoft.com/office/word/2018/wordml/cex" xmlns:w16cid="http://schemas.microsoft.com/office/word/2016/wordml/cid" xmlns:w16="http://schemas.microsoft.com/office/word/2018/wordml" xmlns:w16sdtdh="http://schemas.microsoft.com/office/word/2020/wordml/sdtdatahash" xmlns:w16se="http://schemas.microsoft.com/office/word/2015/wordml/symex" xmlns:wpg="http://schemas.microsoft.com/office/word/2010/wordprocessingGroup" xmlns:wpi="http://schemas.microsoft.com/office/word/2010/wordprocessingInk" xmlns:wne="http://schemas.microsoft.com/office/word/2006/wordml" xmlns:wps="http://schemas.microsoft.com/office/word/2010/wordprocessingShape" mc:Ignorable="w14 w15 w16se w16cid w16 w16cex w16sdtdh wp14">
+<w:document xmlns:wpc="http://schemas.microsoft.com/office/word/2010/wordprocessingCanvas" xmlns:cx="http://schemas.microsoft.com/office/drawing/2014/chartex" xmlns:cx1="http://schemas.microsoft.com/office/drawing/2015/9/8/chartex" xmlns:cx2="http://schemas.microsoft.com/office/drawing/2015/10/21/chartex" xmlns:cx3="http://schemas.microsoft.com/office/drawing/2016/5/9/chartex" xmlns:cx4="http://schemas.microsoft.com/office/drawing/2016/5/10/chartex" xmlns:cx5="http://schemas.microsoft.com/office/drawing/2016/5/11/chartex" xmlns:cx6="http://schemas.microsoft.com/office/drawing/2016/5/12/chartex" xmlns:cx7="http://schemas.microsoft.com/office/drawing/2016/5/13/chartex" xmlns:cx8="http://schemas.microsoft.com/office/drawing/2016/5/14/chartex" xmlns:mc="http://schemas.openxmlformats.org/markup-compatibility/2006" xmlns:aink="http://schemas.microsoft.com/office/drawing/2016/ink" xmlns:am3d="http://schemas.microsoft.com/office/drawing/2017/model3d" xmlns:o="urn:schemas-microsoft-com:office:office" xmlns:oel="http://schemas.microsoft.com/office/2019/extlst" xmlns:r="http://schemas.openxmlformats.org/officeDocument/2006/relationships" xmlns:m="http://schemas.openxmlformats.org/officeDocument/2006/math" xmlns:v="urn:schemas-microsoft-com:vml" xmlns:wp14="http://schemas.microsoft.com/office/word/2010/wordprocessingDrawing" xmlns:wp="http://schemas.openxmlformats.org/drawingml/2006/wordprocessingDrawing" xmlns:w10="urn:schemas-microsoft-com:office:word" xmlns:w="http://schemas.openxmlformats.org/wordprocessingml/2006/main" xmlns:w14="http://schemas.microsoft.com/office/word/2010/wordml" xmlns:w15="http://schemas.microsoft.com/office/word/2012/wordml" xmlns:w16cex="http://schemas.microsoft.com/office/word/2018/wordml/cex" xmlns:w16cid="http://schemas.microsoft.com/office/word/2016/wordml/cid" xmlns:w16="http://schemas.microsoft.com/office/word/2018/wordml" xmlns:w16sdtdh="http://schemas.microsoft.com/office/word/2020/wordml/sdtdatahash" xmlns:w16se="http://schemas.microsoft.com/office/word/2015/wordml/symex" xmlns:wpg="http://schemas.microsoft.com/office/word/2010/wordprocessingGroup" xmlns:wpi="http://schemas.microsoft.com/office/word/2010/wordprocessingInk" xmlns:wne="http://schemas.microsoft.com/office/word/2006/wordml" xmlns:wps="http://schemas.microsoft.com/office/word/2010/wordprocessingShape" mc:Ignorable="w14 w15 w16se w16cid w16 w16cex w16sdtdh wp14">
   <w:body>
     <w:p>
       <w:pPr>
@@ -80,13 +80,8 @@
       </w:r>
     </w:p>
     <w:p>
-      <w:proofErr w:type="spellStart"/>
-      <w:r>
-        <w:t>ServicePackage</w:t>
-      </w:r>
-      <w:proofErr w:type="spellEnd"/>
-      <w:r>
-        <w:t xml:space="preserve"> -&gt; Service @</w:t>
+      <w:r>
+        <w:t>ServicePackage -&gt; Service @</w:t>
       </w:r>
       <w:r>
         <w:t>Many</w:t>
@@ -103,13 +98,8 @@
     </w:p>
     <w:p>
       <w:r>
-        <w:t xml:space="preserve">Service -&gt; </w:t>
-      </w:r>
-      <w:proofErr w:type="spellStart"/>
-      <w:r>
-        <w:t>ServicePackage</w:t>
-      </w:r>
-      <w:proofErr w:type="spellEnd"/>
+        <w:t>Service -&gt; ServicePackage</w:t>
+      </w:r>
       <w:r>
         <w:t xml:space="preserve"> @ManyToMany is not requested by the specification, but it is mapped for simplicity and for </w:t>
       </w:r>
@@ -127,46 +117,21 @@
       </w:pPr>
       <w:r>
         <w:rPr>
-          <w:sz w:val="28"/>
-          <w:szCs w:val="28"/>
-        </w:rPr>
-        <w:t xml:space="preserve">Relationship </w:t>
-      </w:r>
-      <w:r>
-        <w:rPr>
-          <w:sz w:val="28"/>
-          <w:szCs w:val="28"/>
-        </w:rPr>
-        <w:t xml:space="preserve">Order “proffers” </w:t>
-      </w:r>
-      <w:proofErr w:type="spellStart"/>
-      <w:r>
-        <w:rPr>
-          <w:sz w:val="28"/>
-          <w:szCs w:val="28"/>
-        </w:rPr>
-        <w:t>OptionalProduct</w:t>
-      </w:r>
-      <w:proofErr w:type="spellEnd"/>
-    </w:p>
-    <w:p>
-      <w:r>
-        <w:rPr>
           <w:noProof/>
         </w:rPr>
         <w:drawing>
-          <wp:anchor distT="0" distB="0" distL="114300" distR="114300" simplePos="0" relativeHeight="251658240" behindDoc="0" locked="0" layoutInCell="1" allowOverlap="1" wp14:anchorId="3A241E77" wp14:editId="2D4E678B">
+          <wp:anchor distT="0" distB="0" distL="114300" distR="114300" simplePos="0" relativeHeight="251663360" behindDoc="0" locked="0" layoutInCell="1" allowOverlap="1" wp14:anchorId="010E312F" wp14:editId="455A24A8">
             <wp:simplePos x="0" y="0"/>
-            <wp:positionH relativeFrom="column">
-              <wp:posOffset>1207</wp:posOffset>
+            <wp:positionH relativeFrom="margin">
+              <wp:align>left</wp:align>
             </wp:positionH>
             <wp:positionV relativeFrom="paragraph">
-              <wp:posOffset>2110</wp:posOffset>
+              <wp:posOffset>338455</wp:posOffset>
             </wp:positionV>
-            <wp:extent cx="1781282" cy="2561456"/>
-            <wp:effectExtent l="0" t="0" r="0" b="0"/>
+            <wp:extent cx="1492250" cy="2056765"/>
+            <wp:effectExtent l="0" t="0" r="0" b="635"/>
             <wp:wrapSquare wrapText="bothSides"/>
-            <wp:docPr id="3" name="Immagine 3"/>
+            <wp:docPr id="4" name="Immagine 4"/>
             <wp:cNvGraphicFramePr>
               <a:graphicFrameLocks xmlns:a="http://schemas.openxmlformats.org/drawingml/2006/main" noChangeAspect="1"/>
             </wp:cNvGraphicFramePr>
@@ -192,7 +157,7 @@
                   <pic:spPr>
                     <a:xfrm>
                       <a:off x="0" y="0"/>
-                      <a:ext cx="1781282" cy="2561456"/>
+                      <a:ext cx="1492250" cy="2056765"/>
                     </a:xfrm>
                     <a:prstGeom prst="rect">
                       <a:avLst/>
@@ -210,36 +175,47 @@
           </wp:anchor>
         </w:drawing>
       </w:r>
-    </w:p>
-    <w:p>
-      <w:r>
-        <w:t xml:space="preserve">Order -&gt; </w:t>
-      </w:r>
-      <w:proofErr w:type="spellStart"/>
-      <w:r>
-        <w:t>OptionalProduct</w:t>
-      </w:r>
-      <w:proofErr w:type="spellEnd"/>
-      <w:r>
-        <w:t xml:space="preserve"> @ManyToMany is necessary to know what optional product </w:t>
-      </w:r>
-      <w:proofErr w:type="gramStart"/>
-      <w:r>
-        <w:t>are part of the order</w:t>
-      </w:r>
-      <w:proofErr w:type="gramEnd"/>
+      <w:r>
+        <w:rPr>
+          <w:sz w:val="28"/>
+          <w:szCs w:val="28"/>
+        </w:rPr>
+        <w:t xml:space="preserve">Relationship </w:t>
+      </w:r>
+      <w:r>
+        <w:rPr>
+          <w:sz w:val="28"/>
+          <w:szCs w:val="28"/>
+        </w:rPr>
+        <w:t>Order</w:t>
+      </w:r>
+      <w:r>
+        <w:rPr>
+          <w:sz w:val="28"/>
+          <w:szCs w:val="28"/>
+        </w:rPr>
+        <w:t>s</w:t>
+      </w:r>
+      <w:r>
+        <w:rPr>
+          <w:sz w:val="28"/>
+          <w:szCs w:val="28"/>
+        </w:rPr>
+        <w:t xml:space="preserve"> “proffers” OptionalProduct</w:t>
+      </w:r>
+    </w:p>
+    <w:p/>
+    <w:p>
+      <w:r>
+        <w:t>Order -&gt; OptionalProduct @ManyToMany is necessary to know what optional product are part of the order</w:t>
+      </w:r>
       <w:r>
         <w:t>.</w:t>
       </w:r>
     </w:p>
     <w:p>
-      <w:proofErr w:type="spellStart"/>
-      <w:r>
-        <w:t>OptionalProduct</w:t>
-      </w:r>
-      <w:proofErr w:type="spellEnd"/>
-      <w:r>
-        <w:t xml:space="preserve"> -&gt; Order @ManyToMany is requested by the specification</w:t>
+      <w:r>
+        <w:t>OptionalProduct -&gt; Order @ManyToMany is requested by the specification</w:t>
       </w:r>
       <w:r>
         <w:t>.</w:t>
@@ -263,17 +239,22 @@
           <w:sz w:val="28"/>
           <w:szCs w:val="28"/>
         </w:rPr>
-        <w:t xml:space="preserve">Relationship Order “contains” </w:t>
-      </w:r>
-      <w:proofErr w:type="spellStart"/>
-      <w:r>
-        <w:rPr>
-          <w:sz w:val="28"/>
-          <w:szCs w:val="28"/>
-        </w:rPr>
-        <w:t>ServicePackage</w:t>
-      </w:r>
-      <w:proofErr w:type="spellEnd"/>
+        <w:t>Relationship Order</w:t>
+      </w:r>
+      <w:r>
+        <w:rPr>
+          <w:sz w:val="28"/>
+          <w:szCs w:val="28"/>
+        </w:rPr>
+        <w:t>s</w:t>
+      </w:r>
+      <w:r>
+        <w:rPr>
+          <w:sz w:val="28"/>
+          <w:szCs w:val="28"/>
+        </w:rPr>
+        <w:t xml:space="preserve"> “contains” ServicePackage</w:t>
+      </w:r>
     </w:p>
     <w:p>
       <w:r>
@@ -281,10 +262,18 @@
           <w:noProof/>
         </w:rPr>
         <w:drawing>
-          <wp:inline distT="0" distB="0" distL="0" distR="0" wp14:anchorId="693D2D12" wp14:editId="5AE805F4">
-            <wp:extent cx="914400" cy="1131082"/>
+          <wp:anchor distT="0" distB="0" distL="114300" distR="114300" simplePos="0" relativeHeight="251664384" behindDoc="0" locked="0" layoutInCell="1" allowOverlap="1" wp14:anchorId="20A633CB" wp14:editId="6FFD5688">
+            <wp:simplePos x="0" y="0"/>
+            <wp:positionH relativeFrom="column">
+              <wp:posOffset>-3810</wp:posOffset>
+            </wp:positionH>
+            <wp:positionV relativeFrom="paragraph">
+              <wp:posOffset>-635</wp:posOffset>
+            </wp:positionV>
+            <wp:extent cx="2438400" cy="2994660"/>
             <wp:effectExtent l="0" t="0" r="0" b="0"/>
-            <wp:docPr id="2" name="Immagine 2"/>
+            <wp:wrapSquare wrapText="bothSides"/>
+            <wp:docPr id="6" name="Immagine 6"/>
             <wp:cNvGraphicFramePr>
               <a:graphicFrameLocks xmlns:a="http://schemas.openxmlformats.org/drawingml/2006/main" noChangeAspect="1"/>
             </wp:cNvGraphicFramePr>
@@ -296,7 +285,13 @@
                     <pic:cNvPicPr/>
                   </pic:nvPicPr>
                   <pic:blipFill>
-                    <a:blip r:embed="rId7"/>
+                    <a:blip r:embed="rId7">
+                      <a:extLst>
+                        <a:ext uri="{28A0092B-C50C-407E-A947-70E740481C1C}">
+                          <a14:useLocalDpi xmlns:a14="http://schemas.microsoft.com/office/drawing/2010/main" val="0"/>
+                        </a:ext>
+                      </a:extLst>
+                    </a:blip>
                     <a:stretch>
                       <a:fillRect/>
                     </a:stretch>
@@ -304,7 +299,7 @@
                   <pic:spPr>
                     <a:xfrm>
                       <a:off x="0" y="0"/>
-                      <a:ext cx="922077" cy="1140578"/>
+                      <a:ext cx="2438400" cy="2994660"/>
                     </a:xfrm>
                     <a:prstGeom prst="rect">
                       <a:avLst/>
@@ -313,19 +308,17 @@
                 </pic:pic>
               </a:graphicData>
             </a:graphic>
-          </wp:inline>
+            <wp14:sizeRelH relativeFrom="page">
+              <wp14:pctWidth>0</wp14:pctWidth>
+            </wp14:sizeRelH>
+            <wp14:sizeRelV relativeFrom="page">
+              <wp14:pctHeight>0</wp14:pctHeight>
+            </wp14:sizeRelV>
+          </wp:anchor>
         </w:drawing>
       </w:r>
       <w:r>
-        <w:t xml:space="preserve">Order -&gt; Service Package @OneToMany is required to know which </w:t>
-      </w:r>
-      <w:proofErr w:type="gramStart"/>
-      <w:r>
-        <w:t>is the service package</w:t>
-      </w:r>
-      <w:proofErr w:type="gramEnd"/>
-      <w:r>
-        <w:t xml:space="preserve"> offered by the order.</w:t>
+        <w:t>Order -&gt; Service Package @OneToMany is required to know which is the service package offered by the order.</w:t>
       </w:r>
     </w:p>
     <w:p>
@@ -339,32 +332,57 @@
     <w:p/>
     <w:p/>
     <w:p/>
-    <w:p>
-      <w:pPr>
-        <w:rPr>
-          <w:sz w:val="28"/>
-          <w:szCs w:val="28"/>
-        </w:rPr>
-      </w:pPr>
-      <w:r>
-        <w:rPr>
-          <w:sz w:val="28"/>
-          <w:szCs w:val="28"/>
+    <w:p/>
+    <w:p/>
+    <w:p/>
+    <w:p>
+      <w:pPr>
+        <w:rPr>
+          <w:sz w:val="28"/>
+          <w:szCs w:val="28"/>
+        </w:rPr>
+      </w:pPr>
+      <w:r>
+        <w:rPr>
+          <w:sz w:val="28"/>
+          <w:szCs w:val="28"/>
+        </w:rPr>
+        <w:t>Relationship Order</w:t>
+      </w:r>
+      <w:r>
+        <w:rPr>
+          <w:sz w:val="28"/>
+          <w:szCs w:val="28"/>
+        </w:rPr>
+        <w:t>s</w:t>
+      </w:r>
+      <w:r>
+        <w:rPr>
+          <w:sz w:val="28"/>
+          <w:szCs w:val="28"/>
+        </w:rPr>
+        <w:t xml:space="preserve"> “purchased by” User</w:t>
+      </w:r>
+    </w:p>
+    <w:p>
+      <w:r>
+        <w:rPr>
+          <w:noProof/>
         </w:rPr>
         <w:lastRenderedPageBreak/>
-        <w:t>Relationship Order “purchased by” User</w:t>
-      </w:r>
-    </w:p>
-    <w:p>
-      <w:r>
-        <w:rPr>
-          <w:noProof/>
-        </w:rPr>
         <w:drawing>
-          <wp:inline distT="0" distB="0" distL="0" distR="0" wp14:anchorId="30D45960" wp14:editId="6BFFD4E8">
-            <wp:extent cx="2438841" cy="1311966"/>
-            <wp:effectExtent l="0" t="0" r="0" b="2540"/>
-            <wp:docPr id="5" name="Immagine 5"/>
+          <wp:anchor distT="0" distB="0" distL="114300" distR="114300" simplePos="0" relativeHeight="251665408" behindDoc="0" locked="0" layoutInCell="1" allowOverlap="1" wp14:anchorId="7A23359C" wp14:editId="477DA5F7">
+            <wp:simplePos x="0" y="0"/>
+            <wp:positionH relativeFrom="column">
+              <wp:posOffset>-3810</wp:posOffset>
+            </wp:positionH>
+            <wp:positionV relativeFrom="paragraph">
+              <wp:posOffset>0</wp:posOffset>
+            </wp:positionV>
+            <wp:extent cx="3832860" cy="1424940"/>
+            <wp:effectExtent l="0" t="0" r="0" b="3810"/>
+            <wp:wrapSquare wrapText="bothSides"/>
+            <wp:docPr id="9" name="Immagine 9"/>
             <wp:cNvGraphicFramePr>
               <a:graphicFrameLocks xmlns:a="http://schemas.openxmlformats.org/drawingml/2006/main" noChangeAspect="1"/>
             </wp:cNvGraphicFramePr>
@@ -376,7 +394,13 @@
                     <pic:cNvPicPr/>
                   </pic:nvPicPr>
                   <pic:blipFill>
-                    <a:blip r:embed="rId8"/>
+                    <a:blip r:embed="rId8">
+                      <a:extLst>
+                        <a:ext uri="{28A0092B-C50C-407E-A947-70E740481C1C}">
+                          <a14:useLocalDpi xmlns:a14="http://schemas.microsoft.com/office/drawing/2010/main" val="0"/>
+                        </a:ext>
+                      </a:extLst>
+                    </a:blip>
                     <a:stretch>
                       <a:fillRect/>
                     </a:stretch>
@@ -384,7 +408,7 @@
                   <pic:spPr>
                     <a:xfrm>
                       <a:off x="0" y="0"/>
-                      <a:ext cx="2438841" cy="1311966"/>
+                      <a:ext cx="3832860" cy="1424940"/>
                     </a:xfrm>
                     <a:prstGeom prst="rect">
                       <a:avLst/>
@@ -393,7 +417,13 @@
                 </pic:pic>
               </a:graphicData>
             </a:graphic>
-          </wp:inline>
+            <wp14:sizeRelH relativeFrom="page">
+              <wp14:pctWidth>0</wp14:pctWidth>
+            </wp14:sizeRelH>
+            <wp14:sizeRelV relativeFrom="page">
+              <wp14:pctHeight>0</wp14:pctHeight>
+            </wp14:sizeRelV>
+          </wp:anchor>
         </w:drawing>
       </w:r>
       <w:r>
@@ -408,6 +438,8 @@
         <w:t>is not requested by the specification, but it is mapped for simplicity and for potential future purpose.</w:t>
       </w:r>
     </w:p>
+    <w:p/>
+    <w:p/>
     <w:p>
       <w:pPr>
         <w:rPr>
@@ -437,31 +469,24 @@
         <w:t xml:space="preserve"> Alert</w:t>
       </w:r>
     </w:p>
-    <w:p/>
-    <w:p>
-      <w:r>
-        <w:t>User -&gt; Alert @OneToOne is requested by the specification.</w:t>
-      </w:r>
-      <w:r>
-        <w:br/>
-      </w:r>
+    <w:p>
       <w:r>
         <w:rPr>
           <w:noProof/>
         </w:rPr>
         <w:drawing>
-          <wp:anchor distT="0" distB="0" distL="114300" distR="114300" simplePos="0" relativeHeight="251661312" behindDoc="0" locked="0" layoutInCell="1" allowOverlap="1" wp14:anchorId="033A627F" wp14:editId="2824DFE1">
+          <wp:anchor distT="0" distB="0" distL="114300" distR="114300" simplePos="0" relativeHeight="251667456" behindDoc="0" locked="0" layoutInCell="1" allowOverlap="1" wp14:anchorId="75B42AF8" wp14:editId="1BE16FE5">
             <wp:simplePos x="0" y="0"/>
             <wp:positionH relativeFrom="column">
-              <wp:posOffset>635</wp:posOffset>
+              <wp:posOffset>0</wp:posOffset>
             </wp:positionH>
             <wp:positionV relativeFrom="paragraph">
-              <wp:posOffset>635</wp:posOffset>
+              <wp:posOffset>283210</wp:posOffset>
             </wp:positionV>
-            <wp:extent cx="1993900" cy="1851025"/>
-            <wp:effectExtent l="0" t="0" r="6350" b="0"/>
+            <wp:extent cx="3352800" cy="2918460"/>
+            <wp:effectExtent l="0" t="0" r="0" b="0"/>
             <wp:wrapSquare wrapText="bothSides"/>
-            <wp:docPr id="8" name="Immagine 8"/>
+            <wp:docPr id="10" name="Immagine 10"/>
             <wp:cNvGraphicFramePr>
               <a:graphicFrameLocks xmlns:a="http://schemas.openxmlformats.org/drawingml/2006/main" noChangeAspect="1"/>
             </wp:cNvGraphicFramePr>
@@ -487,7 +512,7 @@
                   <pic:spPr>
                     <a:xfrm>
                       <a:off x="0" y="0"/>
-                      <a:ext cx="1993900" cy="1851025"/>
+                      <a:ext cx="3352800" cy="2918460"/>
                     </a:xfrm>
                     <a:prstGeom prst="rect">
                       <a:avLst/>
@@ -505,6 +530,14 @@
           </wp:anchor>
         </w:drawing>
       </w:r>
+    </w:p>
+    <w:p>
+      <w:r>
+        <w:t>User -&gt; Alert @OneToOne is requested by the specification.</w:t>
+      </w:r>
+      <w:r>
+        <w:br/>
+      </w:r>
       <w:r>
         <w:t>Alert -&gt; User @OneToOne</w:t>
       </w:r>
@@ -518,57 +551,22 @@
     <w:p/>
     <w:p/>
     <w:p/>
-    <w:p>
-      <w:pPr>
-        <w:rPr>
-          <w:sz w:val="28"/>
-          <w:szCs w:val="28"/>
-        </w:rPr>
-      </w:pPr>
-      <w:r>
-        <w:rPr>
-          <w:sz w:val="28"/>
-          <w:szCs w:val="28"/>
-        </w:rPr>
-        <w:t xml:space="preserve">Relationship </w:t>
-      </w:r>
-      <w:r>
-        <w:rPr>
-          <w:sz w:val="28"/>
-          <w:szCs w:val="28"/>
-        </w:rPr>
-        <w:t>Service Package</w:t>
-      </w:r>
-      <w:r>
-        <w:rPr>
-          <w:sz w:val="28"/>
-          <w:szCs w:val="28"/>
-        </w:rPr>
-        <w:t xml:space="preserve"> “</w:t>
-      </w:r>
-      <w:r>
-        <w:rPr>
-          <w:sz w:val="28"/>
-          <w:szCs w:val="28"/>
-        </w:rPr>
-        <w:t>Includes</w:t>
-      </w:r>
-      <w:r>
-        <w:rPr>
-          <w:sz w:val="28"/>
-          <w:szCs w:val="28"/>
-        </w:rPr>
-        <w:t xml:space="preserve">” </w:t>
-      </w:r>
-      <w:proofErr w:type="spellStart"/>
-      <w:r>
-        <w:rPr>
-          <w:sz w:val="28"/>
-          <w:szCs w:val="28"/>
-        </w:rPr>
-        <w:t>OptionalProduct</w:t>
-      </w:r>
-      <w:proofErr w:type="spellEnd"/>
+    <w:p/>
+    <w:p/>
+    <w:p>
+      <w:pPr>
+        <w:rPr>
+          <w:sz w:val="28"/>
+          <w:szCs w:val="28"/>
+        </w:rPr>
+      </w:pPr>
+      <w:r>
+        <w:rPr>
+          <w:sz w:val="28"/>
+          <w:szCs w:val="28"/>
+        </w:rPr>
+        <w:t>Relationship Service Package “Includes” OptionalProduct</w:t>
+      </w:r>
     </w:p>
     <w:p>
       <w:r>
@@ -633,64 +631,12 @@
       </w:r>
     </w:p>
     <w:p>
-      <w:proofErr w:type="spellStart"/>
-      <w:r>
-        <w:t>ServicePackage</w:t>
-      </w:r>
-      <w:proofErr w:type="spellEnd"/>
-      <w:r>
-        <w:t xml:space="preserve"> -&gt; </w:t>
-      </w:r>
-      <w:proofErr w:type="spellStart"/>
-      <w:r>
-        <w:t>OptionalProduct</w:t>
-      </w:r>
-      <w:proofErr w:type="spellEnd"/>
-      <w:r>
-        <w:t xml:space="preserve"> @</w:t>
-      </w:r>
-      <w:r>
-        <w:t>Many</w:t>
-      </w:r>
-      <w:r>
-        <w:t>To</w:t>
-      </w:r>
-      <w:r>
-        <w:t>Many</w:t>
-      </w:r>
-      <w:r>
-        <w:t xml:space="preserve"> is requested by the specification.</w:t>
+      <w:r>
+        <w:t>ServicePackage -&gt; OptionalProduct @ManyToMany is requested by the specification.</w:t>
       </w:r>
       <w:r>
         <w:br/>
-      </w:r>
-      <w:proofErr w:type="spellStart"/>
-      <w:r>
-        <w:t>OptionalProduct</w:t>
-      </w:r>
-      <w:proofErr w:type="spellEnd"/>
-      <w:r>
-        <w:t xml:space="preserve"> -&gt; </w:t>
-      </w:r>
-      <w:proofErr w:type="spellStart"/>
-      <w:r>
-        <w:t>ServicePackage</w:t>
-      </w:r>
-      <w:proofErr w:type="spellEnd"/>
-      <w:r>
-        <w:t xml:space="preserve"> @</w:t>
-      </w:r>
-      <w:r>
-        <w:t>Many</w:t>
-      </w:r>
-      <w:r>
-        <w:t>To</w:t>
-      </w:r>
-      <w:r>
-        <w:t>Many</w:t>
-      </w:r>
-      <w:r>
-        <w:t xml:space="preserve"> is not requested by the specification, but it is mapped for simplicity and for potential future purpose.</w:t>
+        <w:t>OptionalProduct -&gt; ServicePackage @ManyToMany is not requested by the specification, but it is mapped for simplicity and for potential future purpose.</w:t>
       </w:r>
     </w:p>
     <w:p/>
@@ -715,7 +661,8 @@
           <w:sz w:val="28"/>
           <w:szCs w:val="28"/>
         </w:rPr>
-        <w:t>Order Entit</w:t>
+        <w:lastRenderedPageBreak/>
+        <w:t>Order</w:t>
       </w:r>
       <w:r>
         <w:rPr>
@@ -724,192 +671,17 @@
           <w:sz w:val="28"/>
           <w:szCs w:val="28"/>
         </w:rPr>
-        <w:t>y</w:t>
-      </w:r>
-    </w:p>
-    <w:p>
-      <w:pPr>
-        <w:spacing w:after="0"/>
-      </w:pPr>
-    </w:p>
-    <w:p>
-      <w:pPr>
-        <w:spacing w:after="0"/>
-      </w:pPr>
-      <w:r>
-        <w:lastRenderedPageBreak/>
-        <w:t>@ManyToOne</w:t>
-      </w:r>
-    </w:p>
-    <w:p>
-      <w:pPr>
-        <w:spacing w:after="0"/>
-      </w:pPr>
-      <w:r>
-        <w:t>@</w:t>
-      </w:r>
-      <w:proofErr w:type="gramStart"/>
-      <w:r>
-        <w:t>JoinColumn(</w:t>
-      </w:r>
-      <w:proofErr w:type="gramEnd"/>
-      <w:r>
-        <w:t>name = “Username”)</w:t>
-      </w:r>
-    </w:p>
-    <w:p>
-      <w:pPr>
-        <w:spacing w:after="0"/>
-      </w:pPr>
-      <w:proofErr w:type="spellStart"/>
-      <w:r>
-        <w:t>UserEntity</w:t>
-      </w:r>
-      <w:proofErr w:type="spellEnd"/>
-      <w:r>
-        <w:t xml:space="preserve"> </w:t>
-      </w:r>
-      <w:proofErr w:type="gramStart"/>
-      <w:r>
-        <w:t>user;</w:t>
-      </w:r>
-      <w:proofErr w:type="gramEnd"/>
-    </w:p>
-    <w:p>
-      <w:pPr>
-        <w:spacing w:after="0"/>
-      </w:pPr>
-    </w:p>
-    <w:p>
-      <w:pPr>
-        <w:spacing w:after="0"/>
-        <w:rPr>
-          <w:lang w:val="en-US"/>
-        </w:rPr>
-      </w:pPr>
-      <w:r>
-        <w:rPr>
-          <w:lang w:val="en-US"/>
-        </w:rPr>
-        <w:t>@</w:t>
-      </w:r>
-      <w:proofErr w:type="gramStart"/>
-      <w:r>
-        <w:rPr>
-          <w:lang w:val="en-US"/>
-        </w:rPr>
-        <w:t>ManyToMany</w:t>
-      </w:r>
-      <w:r>
-        <w:rPr>
-          <w:lang w:val="en-US"/>
-        </w:rPr>
-        <w:t>(</w:t>
-      </w:r>
-      <w:proofErr w:type="gramEnd"/>
-      <w:r>
-        <w:rPr>
-          <w:u w:val="single"/>
-          <w:lang w:val="en-US"/>
-        </w:rPr>
-        <w:t>fetch</w:t>
-      </w:r>
-      <w:r>
-        <w:rPr>
-          <w:lang w:val="en-US"/>
-        </w:rPr>
-        <w:t xml:space="preserve"> = </w:t>
-      </w:r>
-      <w:proofErr w:type="spellStart"/>
-      <w:r>
-        <w:rPr>
-          <w:lang w:val="en-US"/>
-        </w:rPr>
-        <w:t>FetchType.EAGER</w:t>
-      </w:r>
-      <w:proofErr w:type="spellEnd"/>
-      <w:r>
-        <w:rPr>
-          <w:lang w:val="en-US"/>
-        </w:rPr>
-        <w:t xml:space="preserve"> </w:t>
-      </w:r>
-      <w:r>
-        <w:rPr>
-          <w:lang w:val="en-US"/>
-        </w:rPr>
-        <w:t>)</w:t>
-      </w:r>
-    </w:p>
-    <w:p>
-      <w:pPr>
-        <w:spacing w:after="0"/>
-        <w:rPr>
-          <w:lang w:val="en-US"/>
-        </w:rPr>
-      </w:pPr>
-      <w:r>
-        <w:rPr>
-          <w:lang w:val="en-US"/>
-        </w:rPr>
-        <w:t>List&lt;</w:t>
-      </w:r>
-      <w:proofErr w:type="spellStart"/>
-      <w:r>
-        <w:rPr>
-          <w:lang w:val="en-US"/>
-        </w:rPr>
-        <w:t>OptionalProductEntity</w:t>
-      </w:r>
-      <w:proofErr w:type="spellEnd"/>
-      <w:r>
-        <w:rPr>
-          <w:lang w:val="en-US"/>
-        </w:rPr>
-        <w:t>&gt;</w:t>
-      </w:r>
-      <w:r>
-        <w:rPr>
-          <w:lang w:val="en-US"/>
-        </w:rPr>
-        <w:t xml:space="preserve"> </w:t>
-      </w:r>
-      <w:proofErr w:type="spellStart"/>
-      <w:proofErr w:type="gramStart"/>
-      <w:r>
-        <w:rPr>
-          <w:lang w:val="en-US"/>
-        </w:rPr>
-        <w:t>optionalProducts</w:t>
-      </w:r>
-      <w:proofErr w:type="spellEnd"/>
-      <w:r>
-        <w:rPr>
-          <w:lang w:val="en-US"/>
-        </w:rPr>
-        <w:t> ;</w:t>
-      </w:r>
-      <w:proofErr w:type="gramEnd"/>
-    </w:p>
-    <w:p>
-      <w:pPr>
-        <w:spacing w:after="0"/>
-        <w:rPr>
-          <w:lang w:val="en-US"/>
-        </w:rPr>
-      </w:pPr>
-    </w:p>
-    <w:p>
-      <w:pPr>
-        <w:spacing w:after="0"/>
+        <w:t>s</w:t>
+      </w:r>
+      <w:r>
         <w:rPr>
           <w:b/>
           <w:bCs/>
           <w:sz w:val="28"/>
           <w:szCs w:val="28"/>
         </w:rPr>
-      </w:pPr>
-      <w:proofErr w:type="spellStart"/>
+        <w:t xml:space="preserve"> Entit</w:t>
+      </w:r>
       <w:r>
         <w:rPr>
           <w:b/>
@@ -917,16 +689,166 @@
           <w:sz w:val="28"/>
           <w:szCs w:val="28"/>
         </w:rPr>
-        <w:t>OptionalProduct</w:t>
-      </w:r>
-      <w:proofErr w:type="spellEnd"/>
-      <w:r>
+        <w:t>y</w:t>
+      </w:r>
+    </w:p>
+    <w:p>
+      <w:pPr>
+        <w:spacing w:after="0"/>
+      </w:pPr>
+    </w:p>
+    <w:p>
+      <w:pPr>
+        <w:spacing w:after="0"/>
+      </w:pPr>
+      <w:r>
+        <w:t>@ManyToOne</w:t>
+      </w:r>
+    </w:p>
+    <w:p>
+      <w:pPr>
+        <w:spacing w:after="0"/>
+      </w:pPr>
+      <w:r>
+        <w:t>@JoinColumn(name = “Username”)</w:t>
+      </w:r>
+    </w:p>
+    <w:p>
+      <w:pPr>
+        <w:spacing w:after="0"/>
+      </w:pPr>
+      <w:r>
+        <w:t>UserEntity user;</w:t>
+      </w:r>
+    </w:p>
+    <w:p>
+      <w:pPr>
+        <w:spacing w:after="0"/>
+      </w:pPr>
+    </w:p>
+    <w:p>
+      <w:pPr>
+        <w:spacing w:after="0"/>
+        <w:rPr>
+          <w:lang w:val="en-US"/>
+        </w:rPr>
+      </w:pPr>
+      <w:r>
+        <w:rPr>
+          <w:lang w:val="en-US"/>
+        </w:rPr>
+        <w:t>@ManyToMany</w:t>
+      </w:r>
+      <w:r>
+        <w:rPr>
+          <w:lang w:val="en-US"/>
+        </w:rPr>
+        <w:t>(</w:t>
+      </w:r>
+      <w:r>
+        <w:rPr>
+          <w:u w:val="single"/>
+          <w:lang w:val="en-US"/>
+        </w:rPr>
+        <w:t>fetch</w:t>
+      </w:r>
+      <w:r>
+        <w:rPr>
+          <w:lang w:val="en-US"/>
+        </w:rPr>
+        <w:t xml:space="preserve"> = FetchType.EAGER</w:t>
+      </w:r>
+      <w:r>
+        <w:rPr>
+          <w:lang w:val="en-US"/>
+        </w:rPr>
+        <w:t xml:space="preserve"> </w:t>
+      </w:r>
+      <w:r>
+        <w:rPr>
+          <w:lang w:val="en-US"/>
+        </w:rPr>
+        <w:t>)</w:t>
+      </w:r>
+    </w:p>
+    <w:p>
+      <w:pPr>
+        <w:spacing w:after="0"/>
+        <w:rPr>
+          <w:lang w:val="en-US"/>
+        </w:rPr>
+      </w:pPr>
+      <w:r>
+        <w:rPr>
+          <w:lang w:val="en-US"/>
+        </w:rPr>
+        <w:t>List&lt;</w:t>
+      </w:r>
+      <w:r>
+        <w:rPr>
+          <w:lang w:val="en-US"/>
+        </w:rPr>
+        <w:t>OptionalProductEntity</w:t>
+      </w:r>
+      <w:r>
+        <w:rPr>
+          <w:lang w:val="en-US"/>
+        </w:rPr>
+        <w:t>&gt;</w:t>
+      </w:r>
+      <w:r>
+        <w:rPr>
+          <w:lang w:val="en-US"/>
+        </w:rPr>
+        <w:t xml:space="preserve"> </w:t>
+      </w:r>
+      <w:r>
+        <w:rPr>
+          <w:lang w:val="en-US"/>
+        </w:rPr>
+        <w:t>optionalProducts</w:t>
+      </w:r>
+      <w:r>
+        <w:rPr>
+          <w:lang w:val="en-US"/>
+        </w:rPr>
+        <w:t> ;</w:t>
+      </w:r>
+    </w:p>
+    <w:p>
+      <w:pPr>
+        <w:spacing w:after="0"/>
+        <w:rPr>
+          <w:lang w:val="en-US"/>
+        </w:rPr>
+      </w:pPr>
+    </w:p>
+    <w:p>
+      <w:pPr>
+        <w:spacing w:after="0"/>
         <w:rPr>
           <w:b/>
           <w:bCs/>
           <w:sz w:val="28"/>
           <w:szCs w:val="28"/>
         </w:rPr>
+      </w:pPr>
+      <w:r>
+        <w:rPr>
+          <w:b/>
+          <w:bCs/>
+          <w:sz w:val="28"/>
+          <w:szCs w:val="28"/>
+        </w:rPr>
+        <w:t>OptionalProduct</w:t>
+      </w:r>
+      <w:r>
+        <w:rPr>
+          <w:b/>
+          <w:bCs/>
+          <w:sz w:val="28"/>
+          <w:szCs w:val="28"/>
+        </w:rPr>
         <w:t xml:space="preserve"> Entity</w:t>
       </w:r>
     </w:p>
@@ -946,16 +868,8 @@
         <w:rPr>
           <w:lang w:val="en-US"/>
         </w:rPr>
-        <w:t>@</w:t>
-      </w:r>
-      <w:proofErr w:type="gramStart"/>
-      <w:r>
-        <w:rPr>
-          <w:lang w:val="en-US"/>
-        </w:rPr>
-        <w:t>ManyToMany(</w:t>
-      </w:r>
-      <w:proofErr w:type="gramEnd"/>
+        <w:t>@ManyToMany(</w:t>
+      </w:r>
       <w:r>
         <w:rPr>
           <w:u w:val="single"/>
@@ -987,7 +901,6 @@
         </w:rPr>
         <w:t>”</w:t>
       </w:r>
-      <w:proofErr w:type="spellStart"/>
       <w:r>
         <w:rPr>
           <w:lang w:val="en-US"/>
@@ -1006,7 +919,6 @@
         </w:rPr>
         <w:t>s</w:t>
       </w:r>
-      <w:proofErr w:type="spellEnd"/>
       <w:r>
         <w:rPr>
           <w:lang w:val="en-US"/>
@@ -1026,47 +938,10 @@
         <w:t>fetch</w:t>
       </w:r>
       <w:r>
-        <w:t xml:space="preserve"> = </w:t>
-      </w:r>
-      <w:proofErr w:type="spellStart"/>
-      <w:r>
-        <w:t>FetchType.LAZY</w:t>
-      </w:r>
-      <w:proofErr w:type="spellEnd"/>
-      <w:r>
-        <w:t>, cascade = {</w:t>
-      </w:r>
-      <w:proofErr w:type="spellStart"/>
-      <w:r>
-        <w:t>CascadeType.REMOVE</w:t>
-      </w:r>
-      <w:proofErr w:type="spellEnd"/>
-      <w:r>
-        <w:t xml:space="preserve">, </w:t>
-      </w:r>
-      <w:proofErr w:type="spellStart"/>
-      <w:r>
-        <w:t>CascadeType.PERSIST</w:t>
-      </w:r>
-      <w:proofErr w:type="spellEnd"/>
-      <w:r>
-        <w:t xml:space="preserve">, </w:t>
-      </w:r>
-      <w:proofErr w:type="spellStart"/>
-      <w:r>
-        <w:t>CascadeType.MERGE</w:t>
-      </w:r>
-      <w:proofErr w:type="spellEnd"/>
-      <w:r>
-        <w:t xml:space="preserve">, </w:t>
-      </w:r>
-      <w:proofErr w:type="spellStart"/>
-      <w:r>
-        <w:t>CascadeType.REFRESH</w:t>
-      </w:r>
-      <w:proofErr w:type="spellEnd"/>
-      <w:r>
-        <w:t>}</w:t>
+        <w:t xml:space="preserve"> = FetchType.LAZY</w:t>
+      </w:r>
+      <w:r>
+        <w:t>, cascade = {CascadeType.REMOVE, CascadeType.PERSIST, CascadeType.MERGE, CascadeType.REFRESH}</w:t>
       </w:r>
       <w:r>
         <w:rPr>

</xml_diff>

<commit_message>
updated db with trigger for Materialized View Tables.docx
</commit_message>
<xml_diff>
--- a/Deliverables/Relations.docx
+++ b/Deliverables/Relations.docx
@@ -23,18 +23,18 @@
           <w:noProof/>
         </w:rPr>
         <w:drawing>
-          <wp:anchor distT="0" distB="0" distL="114300" distR="114300" simplePos="0" relativeHeight="251659264" behindDoc="0" locked="0" layoutInCell="1" allowOverlap="1" wp14:anchorId="7784DE8B" wp14:editId="10A7D95F">
+          <wp:anchor distT="0" distB="0" distL="114300" distR="114300" simplePos="0" relativeHeight="251669504" behindDoc="0" locked="0" layoutInCell="1" allowOverlap="1" wp14:anchorId="6A2E52A3" wp14:editId="5D32E5FC">
             <wp:simplePos x="0" y="0"/>
             <wp:positionH relativeFrom="column">
-              <wp:posOffset>1207</wp:posOffset>
+              <wp:posOffset>1270</wp:posOffset>
             </wp:positionH>
             <wp:positionV relativeFrom="paragraph">
-              <wp:posOffset>2422</wp:posOffset>
+              <wp:posOffset>-1270</wp:posOffset>
             </wp:positionV>
-            <wp:extent cx="2509997" cy="914400"/>
-            <wp:effectExtent l="0" t="0" r="5080" b="0"/>
+            <wp:extent cx="2581275" cy="852170"/>
+            <wp:effectExtent l="0" t="0" r="9525" b="5080"/>
             <wp:wrapSquare wrapText="bothSides"/>
-            <wp:docPr id="1" name="Immagine 1"/>
+            <wp:docPr id="6" name="Immagine 6"/>
             <wp:cNvGraphicFramePr>
               <a:graphicFrameLocks xmlns:a="http://schemas.openxmlformats.org/drawingml/2006/main" noChangeAspect="1"/>
             </wp:cNvGraphicFramePr>
@@ -60,7 +60,7 @@
                   <pic:spPr>
                     <a:xfrm>
                       <a:off x="0" y="0"/>
-                      <a:ext cx="2509997" cy="914400"/>
+                      <a:ext cx="2581275" cy="852170"/>
                     </a:xfrm>
                     <a:prstGeom prst="rect">
                       <a:avLst/>
@@ -80,8 +80,13 @@
       </w:r>
     </w:p>
     <w:p>
-      <w:r>
-        <w:t>ServicePackage -&gt; Service @</w:t>
+      <w:proofErr w:type="spellStart"/>
+      <w:r>
+        <w:t>ServicePackage</w:t>
+      </w:r>
+      <w:proofErr w:type="spellEnd"/>
+      <w:r>
+        <w:t xml:space="preserve"> -&gt; Service @</w:t>
       </w:r>
       <w:r>
         <w:t>Many</w:t>
@@ -98,8 +103,13 @@
     </w:p>
     <w:p>
       <w:r>
-        <w:t>Service -&gt; ServicePackage</w:t>
-      </w:r>
+        <w:t xml:space="preserve">Service -&gt; </w:t>
+      </w:r>
+      <w:proofErr w:type="spellStart"/>
+      <w:r>
+        <w:t>ServicePackage</w:t>
+      </w:r>
+      <w:proofErr w:type="spellEnd"/>
       <w:r>
         <w:t xml:space="preserve"> @ManyToMany is not requested by the specification, but it is mapped for simplicity and for </w:t>
       </w:r>
@@ -201,21 +211,48 @@
           <w:sz w:val="28"/>
           <w:szCs w:val="28"/>
         </w:rPr>
-        <w:t xml:space="preserve"> “proffers” OptionalProduct</w:t>
-      </w:r>
-    </w:p>
-    <w:p/>
-    <w:p>
-      <w:r>
-        <w:t>Order -&gt; OptionalProduct @ManyToMany is necessary to know what optional product are part of the order</w:t>
-      </w:r>
+        <w:t xml:space="preserve"> “proffers” </w:t>
+      </w:r>
+      <w:proofErr w:type="spellStart"/>
+      <w:r>
+        <w:rPr>
+          <w:sz w:val="28"/>
+          <w:szCs w:val="28"/>
+        </w:rPr>
+        <w:t>OptionalProduct</w:t>
+      </w:r>
+      <w:proofErr w:type="spellEnd"/>
+    </w:p>
+    <w:p/>
+    <w:p>
+      <w:r>
+        <w:t xml:space="preserve">Order -&gt; </w:t>
+      </w:r>
+      <w:proofErr w:type="spellStart"/>
+      <w:r>
+        <w:t>OptionalProduct</w:t>
+      </w:r>
+      <w:proofErr w:type="spellEnd"/>
+      <w:r>
+        <w:t xml:space="preserve"> @ManyToMany is necessary to know what optional product </w:t>
+      </w:r>
+      <w:proofErr w:type="gramStart"/>
+      <w:r>
+        <w:t>are part of the order</w:t>
+      </w:r>
+      <w:proofErr w:type="gramEnd"/>
       <w:r>
         <w:t>.</w:t>
       </w:r>
     </w:p>
     <w:p>
-      <w:r>
-        <w:t>OptionalProduct -&gt; Order @ManyToMany is requested by the specification</w:t>
+      <w:proofErr w:type="spellStart"/>
+      <w:r>
+        <w:t>OptionalProduct</w:t>
+      </w:r>
+      <w:proofErr w:type="spellEnd"/>
+      <w:r>
+        <w:t xml:space="preserve"> -&gt; Order @ManyToMany is requested by the specification</w:t>
       </w:r>
       <w:r>
         <w:t>.</w:t>
@@ -331,7 +368,15 @@
         <w:t>Period</w:t>
       </w:r>
       <w:r>
-        <w:t xml:space="preserve"> @OneToMany is required to know which is the service package offered by the order</w:t>
+        <w:t xml:space="preserve"> @OneToMany is required to know which </w:t>
+      </w:r>
+      <w:proofErr w:type="gramStart"/>
+      <w:r>
+        <w:t>is the service package</w:t>
+      </w:r>
+      <w:proofErr w:type="gramEnd"/>
+      <w:r>
+        <w:t xml:space="preserve"> offered by the order</w:t>
       </w:r>
       <w:r>
         <w:t xml:space="preserve"> and with which validity period</w:t>
@@ -587,27 +632,33 @@
           <w:sz w:val="28"/>
           <w:szCs w:val="28"/>
         </w:rPr>
-        <w:t>Relationship Service Package “Includes” OptionalProduct</w:t>
-      </w:r>
-    </w:p>
-    <w:p>
-      <w:r>
-        <w:rPr>
-          <w:noProof/>
-        </w:rPr>
+        <w:t xml:space="preserve">Relationship Service Package “Includes” </w:t>
+      </w:r>
+      <w:proofErr w:type="spellStart"/>
+      <w:r>
+        <w:rPr>
+          <w:sz w:val="28"/>
+          <w:szCs w:val="28"/>
+        </w:rPr>
+        <w:t>OptionalProduct</w:t>
+      </w:r>
+      <w:proofErr w:type="spellEnd"/>
+    </w:p>
+    <w:p>
+      <w:r>
         <w:drawing>
-          <wp:anchor distT="0" distB="0" distL="114300" distR="114300" simplePos="0" relativeHeight="251662336" behindDoc="0" locked="0" layoutInCell="1" allowOverlap="1" wp14:anchorId="1B039DDD" wp14:editId="35544F09">
+          <wp:anchor distT="0" distB="0" distL="114300" distR="114300" simplePos="0" relativeHeight="251670528" behindDoc="0" locked="0" layoutInCell="1" allowOverlap="1" wp14:anchorId="7B77C226" wp14:editId="24C96FE7">
             <wp:simplePos x="0" y="0"/>
             <wp:positionH relativeFrom="column">
-              <wp:posOffset>751</wp:posOffset>
+              <wp:posOffset>1270</wp:posOffset>
             </wp:positionH>
             <wp:positionV relativeFrom="paragraph">
-              <wp:posOffset>-343</wp:posOffset>
+              <wp:posOffset>-1270</wp:posOffset>
             </wp:positionV>
-            <wp:extent cx="1801343" cy="981144"/>
-            <wp:effectExtent l="0" t="0" r="8890" b="0"/>
+            <wp:extent cx="2454275" cy="733425"/>
+            <wp:effectExtent l="0" t="0" r="3175" b="9525"/>
             <wp:wrapSquare wrapText="bothSides"/>
-            <wp:docPr id="7" name="Immagine 7"/>
+            <wp:docPr id="1" name="Immagine 1"/>
             <wp:cNvGraphicFramePr>
               <a:graphicFrameLocks xmlns:a="http://schemas.openxmlformats.org/drawingml/2006/main" noChangeAspect="1"/>
             </wp:cNvGraphicFramePr>
@@ -619,7 +670,7 @@
                     <pic:cNvPicPr/>
                   </pic:nvPicPr>
                   <pic:blipFill>
-                    <a:blip r:embed="rId10" cstate="print">
+                    <a:blip r:embed="rId10">
                       <a:extLst>
                         <a:ext uri="{28A0092B-C50C-407E-A947-70E740481C1C}">
                           <a14:useLocalDpi xmlns:a14="http://schemas.microsoft.com/office/drawing/2010/main" val="0"/>
@@ -633,7 +684,7 @@
                   <pic:spPr>
                     <a:xfrm>
                       <a:off x="0" y="0"/>
-                      <a:ext cx="1801343" cy="981144"/>
+                      <a:ext cx="2454275" cy="733425"/>
                     </a:xfrm>
                     <a:prstGeom prst="rect">
                       <a:avLst/>
@@ -653,54 +704,64 @@
       </w:r>
     </w:p>
     <w:p>
-      <w:r>
-        <w:t>ServicePackage -&gt; OptionalProduct @ManyToMany is requested by the specification.</w:t>
+      <w:proofErr w:type="spellStart"/>
+      <w:r>
+        <w:t>ServicePackage</w:t>
+      </w:r>
+      <w:proofErr w:type="spellEnd"/>
+      <w:r>
+        <w:t xml:space="preserve"> -&gt; </w:t>
+      </w:r>
+      <w:proofErr w:type="spellStart"/>
+      <w:r>
+        <w:t>OptionalProduct</w:t>
+      </w:r>
+      <w:proofErr w:type="spellEnd"/>
+      <w:r>
+        <w:t xml:space="preserve"> @ManyToMany is requested by the specification.</w:t>
       </w:r>
       <w:r>
         <w:br/>
-        <w:t>OptionalProduct -&gt; ServicePackage @ManyToMany is not requested by the specification, but it is mapped for simplicity and for potential future purpose.</w:t>
-      </w:r>
-    </w:p>
-    <w:p/>
-    <w:p/>
-    <w:p>
-      <w:pPr>
-        <w:rPr>
-          <w:sz w:val="28"/>
-          <w:szCs w:val="28"/>
-        </w:rPr>
-      </w:pPr>
-      <w:r>
-        <w:rPr>
-          <w:sz w:val="28"/>
-          <w:szCs w:val="28"/>
-        </w:rPr>
-        <w:t>Relationship Service Package “</w:t>
-      </w:r>
-      <w:r>
-        <w:rPr>
-          <w:sz w:val="28"/>
-          <w:szCs w:val="28"/>
-        </w:rPr>
-        <w:t>Has</w:t>
-      </w:r>
-      <w:r>
-        <w:rPr>
-          <w:sz w:val="28"/>
-          <w:szCs w:val="28"/>
-        </w:rPr>
-        <w:t>”</w:t>
-      </w:r>
-      <w:r>
-        <w:rPr>
-          <w:sz w:val="28"/>
-          <w:szCs w:val="28"/>
-        </w:rPr>
-        <w:t xml:space="preserve"> Period</w:t>
-      </w:r>
-    </w:p>
-    <w:p>
-      <w:r>
+      </w:r>
+      <w:proofErr w:type="spellStart"/>
+      <w:r>
+        <w:t>OptionalProduct</w:t>
+      </w:r>
+      <w:proofErr w:type="spellEnd"/>
+      <w:r>
+        <w:t xml:space="preserve"> -&gt; </w:t>
+      </w:r>
+      <w:proofErr w:type="spellStart"/>
+      <w:r>
+        <w:t>ServicePackage</w:t>
+      </w:r>
+      <w:proofErr w:type="spellEnd"/>
+      <w:r>
+        <w:t xml:space="preserve"> @ManyToMany is not requested by the specification, but it is mapped for simplicity and for potential future purpose.</w:t>
+      </w:r>
+    </w:p>
+    <w:p/>
+    <w:p/>
+    <w:p>
+      <w:pPr>
+        <w:rPr>
+          <w:sz w:val="28"/>
+          <w:szCs w:val="28"/>
+        </w:rPr>
+      </w:pPr>
+      <w:r>
+        <w:rPr>
+          <w:sz w:val="28"/>
+          <w:szCs w:val="28"/>
+        </w:rPr>
+        <w:t>Relationship Service Package “Has” Period</w:t>
+      </w:r>
+    </w:p>
+    <w:p>
+      <w:r>
+        <w:rPr>
+          <w:noProof/>
+        </w:rPr>
         <w:lastRenderedPageBreak/>
         <w:drawing>
           <wp:anchor distT="0" distB="0" distL="114300" distR="114300" simplePos="0" relativeHeight="251668480" behindDoc="0" locked="0" layoutInCell="1" allowOverlap="1" wp14:anchorId="4AECCC86" wp14:editId="522801C6">
@@ -761,38 +822,25 @@
     </w:p>
     <w:p/>
     <w:p>
-      <w:r>
-        <w:t xml:space="preserve">ServicePackage -&gt; </w:t>
-      </w:r>
-      <w:r>
-        <w:t>Period</w:t>
-      </w:r>
-      <w:r>
-        <w:t xml:space="preserve"> @ManyTo</w:t>
-      </w:r>
-      <w:r>
-        <w:t>One</w:t>
-      </w:r>
-      <w:r>
-        <w:t xml:space="preserve"> is requested by the specification.</w:t>
+      <w:proofErr w:type="spellStart"/>
+      <w:r>
+        <w:t>ServicePackage</w:t>
+      </w:r>
+      <w:proofErr w:type="spellEnd"/>
+      <w:r>
+        <w:t xml:space="preserve"> -&gt; Period @ManyToOne is requested by the specification.</w:t>
       </w:r>
       <w:r>
         <w:br/>
-      </w:r>
-      <w:r>
-        <w:t>Period</w:t>
-      </w:r>
-      <w:r>
-        <w:t xml:space="preserve"> -&gt; ServicePackage @</w:t>
-      </w:r>
-      <w:r>
-        <w:t>One</w:t>
-      </w:r>
-      <w:r>
-        <w:t>ToMany is requested by the specification</w:t>
-      </w:r>
-      <w:r>
-        <w:t>.</w:t>
+        <w:t xml:space="preserve">Period -&gt; </w:t>
+      </w:r>
+      <w:proofErr w:type="spellStart"/>
+      <w:r>
+        <w:t>ServicePackage</w:t>
+      </w:r>
+      <w:proofErr w:type="spellEnd"/>
+      <w:r>
+        <w:t xml:space="preserve"> @OneToMany is requested by the specification.</w:t>
       </w:r>
     </w:p>
     <w:p/>
@@ -863,16 +911,34 @@
         <w:spacing w:after="0"/>
       </w:pPr>
       <w:r>
-        <w:t>@JoinColumn(name = “Username”)</w:t>
+        <w:t>@</w:t>
+      </w:r>
+      <w:proofErr w:type="gramStart"/>
+      <w:r>
+        <w:t>JoinColumn(</w:t>
+      </w:r>
+      <w:proofErr w:type="gramEnd"/>
+      <w:r>
+        <w:t>name = “Username”)</w:t>
       </w:r>
     </w:p>
     <w:p>
       <w:pPr>
         <w:spacing w:after="0"/>
       </w:pPr>
-      <w:r>
-        <w:t>UserEntity user;</w:t>
-      </w:r>
+      <w:proofErr w:type="spellStart"/>
+      <w:r>
+        <w:t>UserEntity</w:t>
+      </w:r>
+      <w:proofErr w:type="spellEnd"/>
+      <w:r>
+        <w:t xml:space="preserve"> </w:t>
+      </w:r>
+      <w:proofErr w:type="gramStart"/>
+      <w:r>
+        <w:t>user;</w:t>
+      </w:r>
+      <w:proofErr w:type="gramEnd"/>
     </w:p>
     <w:p>
       <w:pPr>
@@ -890,7 +956,14 @@
         <w:rPr>
           <w:lang w:val="en-US"/>
         </w:rPr>
-        <w:t>@ManyToMany</w:t>
+        <w:t>@</w:t>
+      </w:r>
+      <w:proofErr w:type="gramStart"/>
+      <w:r>
+        <w:rPr>
+          <w:lang w:val="en-US"/>
+        </w:rPr>
+        <w:t>ManyToMany</w:t>
       </w:r>
       <w:r>
         <w:rPr>
@@ -898,6 +971,7 @@
         </w:rPr>
         <w:t>(</w:t>
       </w:r>
+      <w:proofErr w:type="gramEnd"/>
       <w:r>
         <w:rPr>
           <w:u w:val="single"/>
@@ -909,8 +983,16 @@
         <w:rPr>
           <w:lang w:val="en-US"/>
         </w:rPr>
-        <w:t xml:space="preserve"> = FetchType.EAGER</w:t>
-      </w:r>
+        <w:t xml:space="preserve"> = </w:t>
+      </w:r>
+      <w:proofErr w:type="spellStart"/>
+      <w:r>
+        <w:rPr>
+          <w:lang w:val="en-US"/>
+        </w:rPr>
+        <w:t>FetchType.EAGER</w:t>
+      </w:r>
+      <w:proofErr w:type="spellEnd"/>
       <w:r>
         <w:rPr>
           <w:lang w:val="en-US"/>
@@ -937,12 +1019,14 @@
         </w:rPr>
         <w:t>List&lt;</w:t>
       </w:r>
+      <w:proofErr w:type="spellStart"/>
       <w:r>
         <w:rPr>
           <w:lang w:val="en-US"/>
         </w:rPr>
         <w:t>OptionalProductEntity</w:t>
       </w:r>
+      <w:proofErr w:type="spellEnd"/>
       <w:r>
         <w:rPr>
           <w:lang w:val="en-US"/>
@@ -955,18 +1039,22 @@
         </w:rPr>
         <w:t xml:space="preserve"> </w:t>
       </w:r>
+      <w:proofErr w:type="spellStart"/>
+      <w:proofErr w:type="gramStart"/>
       <w:r>
         <w:rPr>
           <w:lang w:val="en-US"/>
         </w:rPr>
         <w:t>optionalProducts</w:t>
       </w:r>
+      <w:proofErr w:type="spellEnd"/>
       <w:r>
         <w:rPr>
           <w:lang w:val="en-US"/>
         </w:rPr>
         <w:t> ;</w:t>
       </w:r>
+      <w:proofErr w:type="gramEnd"/>
     </w:p>
     <w:p>
       <w:pPr>
@@ -986,6 +1074,7 @@
           <w:szCs w:val="28"/>
         </w:rPr>
       </w:pPr>
+      <w:proofErr w:type="spellStart"/>
       <w:r>
         <w:rPr>
           <w:b/>
@@ -995,6 +1084,7 @@
         </w:rPr>
         <w:t>OptionalProduct</w:t>
       </w:r>
+      <w:proofErr w:type="spellEnd"/>
       <w:r>
         <w:rPr>
           <w:b/>
@@ -1021,8 +1111,16 @@
         <w:rPr>
           <w:lang w:val="en-US"/>
         </w:rPr>
-        <w:t>@ManyToMany(</w:t>
-      </w:r>
+        <w:t>@</w:t>
+      </w:r>
+      <w:proofErr w:type="gramStart"/>
+      <w:r>
+        <w:rPr>
+          <w:lang w:val="en-US"/>
+        </w:rPr>
+        <w:t>ManyToMany(</w:t>
+      </w:r>
+      <w:proofErr w:type="gramEnd"/>
       <w:r>
         <w:rPr>
           <w:u w:val="single"/>
@@ -1054,6 +1152,7 @@
         </w:rPr>
         <w:t>”</w:t>
       </w:r>
+      <w:proofErr w:type="spellStart"/>
       <w:r>
         <w:rPr>
           <w:lang w:val="en-US"/>
@@ -1072,6 +1171,7 @@
         </w:rPr>
         <w:t>s</w:t>
       </w:r>
+      <w:proofErr w:type="spellEnd"/>
       <w:r>
         <w:rPr>
           <w:lang w:val="en-US"/>
@@ -1091,10 +1191,47 @@
         <w:t>fetch</w:t>
       </w:r>
       <w:r>
-        <w:t xml:space="preserve"> = FetchType.LAZY</w:t>
-      </w:r>
-      <w:r>
-        <w:t>, cascade = {CascadeType.REMOVE, CascadeType.PERSIST, CascadeType.MERGE, CascadeType.REFRESH}</w:t>
+        <w:t xml:space="preserve"> = </w:t>
+      </w:r>
+      <w:proofErr w:type="spellStart"/>
+      <w:r>
+        <w:t>FetchType.LAZY</w:t>
+      </w:r>
+      <w:proofErr w:type="spellEnd"/>
+      <w:r>
+        <w:t>, cascade = {</w:t>
+      </w:r>
+      <w:proofErr w:type="spellStart"/>
+      <w:r>
+        <w:t>CascadeType.REMOVE</w:t>
+      </w:r>
+      <w:proofErr w:type="spellEnd"/>
+      <w:r>
+        <w:t xml:space="preserve">, </w:t>
+      </w:r>
+      <w:proofErr w:type="spellStart"/>
+      <w:r>
+        <w:t>CascadeType.PERSIST</w:t>
+      </w:r>
+      <w:proofErr w:type="spellEnd"/>
+      <w:r>
+        <w:t xml:space="preserve">, </w:t>
+      </w:r>
+      <w:proofErr w:type="spellStart"/>
+      <w:r>
+        <w:t>CascadeType.MERGE</w:t>
+      </w:r>
+      <w:proofErr w:type="spellEnd"/>
+      <w:r>
+        <w:t xml:space="preserve">, </w:t>
+      </w:r>
+      <w:proofErr w:type="spellStart"/>
+      <w:r>
+        <w:t>CascadeType.REFRESH</w:t>
+      </w:r>
+      <w:proofErr w:type="spellEnd"/>
+      <w:r>
+        <w:t>}</w:t>
       </w:r>
       <w:r>
         <w:rPr>

</xml_diff>